<commit_message>
commit add dataBase mysql
</commit_message>
<xml_diff>
--- a/doc-exercicios-nodejs.docx
+++ b/doc-exercicios-nodejs.docx
@@ -141,7 +141,15 @@
       </w:r>
       <w:proofErr w:type="spellEnd"/>
       <w:r>
-        <w:t xml:space="preserve"> dentro de navegadores web. A fim de obter velocidade. V8 é o </w:t>
+        <w:t xml:space="preserve"> dentro de navegadores web. A fim de obter velocidade. V8 </w:t>
+      </w:r>
+      <w:proofErr w:type="spellStart"/>
+      <w:r>
+        <w:t>é</w:t>
+      </w:r>
+      <w:proofErr w:type="spellEnd"/>
+      <w:r>
+        <w:t xml:space="preserve"> o </w:t>
       </w:r>
       <w:r>
         <w:t xml:space="preserve">interpretador </w:t>
@@ -1071,28 +1079,47 @@
           <w:b/>
           <w:bCs/>
         </w:rPr>
-        <w:t xml:space="preserve"> (Pasta </w:t>
-      </w:r>
-      <w:r>
-        <w:rPr>
-          <w:b/>
-          <w:bCs/>
-        </w:rPr>
-        <w:t>exc-1.3</w:t>
-      </w:r>
-      <w:r>
-        <w:rPr>
-          <w:b/>
-          <w:bCs/>
-        </w:rPr>
         <w:t xml:space="preserve"> </w:t>
       </w:r>
-      <w:r>
-        <w:rPr>
-          <w:b/>
-          <w:bCs/>
-        </w:rPr>
-        <w:t>https://github.com/Mileneapm/nodejs-up/tree/master/exc-1.3</w:t>
+    </w:p>
+    <w:p>
+      <w:pPr>
+        <w:ind w:left="720"/>
+        <w:rPr>
+          <w:b/>
+          <w:bCs/>
+        </w:rPr>
+      </w:pPr>
+      <w:r>
+        <w:rPr>
+          <w:b/>
+          <w:bCs/>
+        </w:rPr>
+        <w:t>(</w:t>
+      </w:r>
+      <w:r>
+        <w:rPr>
+          <w:b/>
+          <w:bCs/>
+        </w:rPr>
+        <w:t xml:space="preserve"> </w:t>
+      </w:r>
+      <w:hyperlink r:id="rId7" w:history="1">
+        <w:r>
+          <w:rPr>
+            <w:rStyle w:val="Hyperlink"/>
+            <w:b/>
+            <w:bCs/>
+          </w:rPr>
+          <w:t>https://github.com/Mileneapm/nodejs-up/tree/master/exercicio1</w:t>
+        </w:r>
+      </w:hyperlink>
+      <w:r>
+        <w:rPr>
+          <w:b/>
+          <w:bCs/>
+        </w:rPr>
+        <w:t xml:space="preserve"> </w:t>
       </w:r>
       <w:r>
         <w:rPr>
@@ -1172,11 +1199,9 @@
       <w:r>
         <w:t xml:space="preserve">Os benefícios deste modelo de API REST é que podemos servir múltiplos clientes com </w:t>
       </w:r>
-      <w:proofErr w:type="gramStart"/>
       <w:r>
         <w:t>o mesmo</w:t>
       </w:r>
-      <w:proofErr w:type="gramEnd"/>
       <w:r>
         <w:t xml:space="preserve"> </w:t>
       </w:r>
@@ -1191,7 +1216,11 @@
     </w:p>
     <w:p>
       <w:r>
-        <w:t xml:space="preserve">Em geral, a API torna o trabalho muito mais simples e fácil. Ele permite que o desenvolvedor integre a funcionalidade de serviços de terceiros, em vez de construí-los do zero. Por exemplo, Uber &amp; </w:t>
+        <w:t xml:space="preserve">Em geral, a API torna o trabalho muito mais simples e fácil. Ele permite que o desenvolvedor integre a funcionalidade de serviços de terceiros, em vez de construí-los do zero. Por exemplo, </w:t>
+      </w:r>
+      <w:r>
+        <w:lastRenderedPageBreak/>
+        <w:t xml:space="preserve">Uber &amp; </w:t>
       </w:r>
       <w:proofErr w:type="spellStart"/>
       <w:r>
@@ -1218,7 +1247,6 @@
           <w:bCs/>
           <w:noProof/>
         </w:rPr>
-        <w:lastRenderedPageBreak/>
         <w:drawing>
           <wp:inline distT="0" distB="0" distL="0" distR="0" wp14:anchorId="41AE1549" wp14:editId="19DBC4B4">
             <wp:extent cx="5400040" cy="1450340"/>
@@ -1235,7 +1263,7 @@
                     <pic:cNvPicPr/>
                   </pic:nvPicPr>
                   <pic:blipFill>
-                    <a:blip r:embed="rId7">
+                    <a:blip r:embed="rId8">
                       <a:extLst>
                         <a:ext uri="{28A0092B-C50C-407E-A947-70E740481C1C}">
                           <a14:useLocalDpi xmlns:a14="http://schemas.microsoft.com/office/drawing/2010/main" val="0"/>
@@ -1301,7 +1329,7 @@
                     </pic:cNvPicPr>
                   </pic:nvPicPr>
                   <pic:blipFill>
-                    <a:blip r:embed="rId8" cstate="print">
+                    <a:blip r:embed="rId9" cstate="print">
                       <a:extLst>
                         <a:ext uri="{28A0092B-C50C-407E-A947-70E740481C1C}">
                           <a14:useLocalDpi xmlns:a14="http://schemas.microsoft.com/office/drawing/2010/main" val="0"/>
@@ -1784,18 +1812,22 @@
     </w:p>
     <w:p>
       <w:pPr>
-        <w:rPr>
-          <w:b/>
-          <w:bCs/>
-        </w:rPr>
-      </w:pPr>
-      <w:r>
-        <w:rPr>
-          <w:b/>
-          <w:bCs/>
-        </w:rPr>
-        <w:t>https://github.com/Mileneapm/nodejs-up/tree/master/exc</w:t>
-      </w:r>
+        <w:ind w:left="720"/>
+        <w:rPr>
+          <w:b/>
+          <w:bCs/>
+        </w:rPr>
+      </w:pPr>
+      <w:hyperlink r:id="rId10" w:history="1">
+        <w:r>
+          <w:rPr>
+            <w:rStyle w:val="Hyperlink"/>
+            <w:b/>
+            <w:bCs/>
+          </w:rPr>
+          <w:t>https://github.com/Mileneapm/nodejs-up/tree/master/exercicio1e2</w:t>
+        </w:r>
+      </w:hyperlink>
     </w:p>
     <w:p>
       <w:pPr>
@@ -2137,18 +2169,22 @@
     </w:p>
     <w:p>
       <w:pPr>
-        <w:rPr>
-          <w:b/>
-          <w:bCs/>
-        </w:rPr>
-      </w:pPr>
-      <w:r>
-        <w:rPr>
-          <w:b/>
-          <w:bCs/>
-        </w:rPr>
-        <w:t>https://github.com/Mileneapm/nodejs-up/tree/master/exc</w:t>
-      </w:r>
+        <w:ind w:left="720"/>
+        <w:rPr>
+          <w:b/>
+          <w:bCs/>
+        </w:rPr>
+      </w:pPr>
+      <w:hyperlink r:id="rId11" w:history="1">
+        <w:r>
+          <w:rPr>
+            <w:rStyle w:val="Hyperlink"/>
+            <w:b/>
+            <w:bCs/>
+          </w:rPr>
+          <w:t>https://github.com/Mileneapm/nodejs-up/tree/master/exercicio1e2</w:t>
+        </w:r>
+      </w:hyperlink>
     </w:p>
     <w:p>
       <w:pPr>
@@ -2637,7 +2673,7 @@
           <w:bCs/>
         </w:rPr>
       </w:pPr>
-      <w:hyperlink r:id="rId9" w:anchor="respostas_informativas" w:tooltip="Permalink to Respostas informativas" w:history="1">
+      <w:hyperlink r:id="rId12" w:anchor="respostas_informativas" w:tooltip="Permalink to Respostas informativas" w:history="1">
         <w:r>
           <w:rPr>
             <w:b/>
@@ -2651,18 +2687,11 @@
           <w:b/>
           <w:bCs/>
         </w:rPr>
-        <w:t xml:space="preserve"> (100-199)</w:t>
-      </w:r>
-      <w:r>
-        <w:rPr>
-          <w:b/>
-          <w:bCs/>
-        </w:rPr>
-        <w:t>:</w:t>
-      </w:r>
-    </w:p>
-    <w:p>
-      <w:hyperlink r:id="rId10" w:history="1">
+        <w:t xml:space="preserve"> (100-199):</w:t>
+      </w:r>
+    </w:p>
+    <w:p>
+      <w:hyperlink r:id="rId13" w:history="1">
         <w:r>
           <w:t>100 Continue</w:t>
         </w:r>
@@ -2675,7 +2704,7 @@
       </w:r>
     </w:p>
     <w:p>
-      <w:hyperlink r:id="rId11" w:history="1">
+      <w:hyperlink r:id="rId14" w:history="1">
         <w:r>
           <w:t xml:space="preserve">101 </w:t>
         </w:r>
@@ -2699,7 +2728,7 @@
       <w:r>
         <w:t>Esse código é enviado em resposta a um cabeçalho de solicitação </w:t>
       </w:r>
-      <w:hyperlink r:id="rId12" w:tooltip="Currently only available in English (US)" w:history="1">
+      <w:hyperlink r:id="rId15" w:tooltip="Currently only available in English (US)" w:history="1">
         <w:r>
           <w:t>Upgrade (</w:t>
         </w:r>
@@ -2728,7 +2757,7 @@
           <w:bCs/>
         </w:rPr>
       </w:pPr>
-      <w:hyperlink r:id="rId13" w:anchor="respostas_de_sucesso" w:tooltip="Permalink to Respostas de sucesso" w:history="1">
+      <w:hyperlink r:id="rId16" w:anchor="respostas_de_sucesso" w:tooltip="Permalink to Respostas de sucesso" w:history="1">
         <w:r>
           <w:rPr>
             <w:b/>
@@ -2742,21 +2771,7 @@
           <w:b/>
           <w:bCs/>
         </w:rPr>
-        <w:t xml:space="preserve"> </w:t>
-      </w:r>
-      <w:r>
-        <w:rPr>
-          <w:b/>
-          <w:bCs/>
-        </w:rPr>
-        <w:t>(200-299)</w:t>
-      </w:r>
-      <w:r>
-        <w:rPr>
-          <w:b/>
-          <w:bCs/>
-        </w:rPr>
-        <w:t>:</w:t>
+        <w:t xml:space="preserve"> (200-299):</w:t>
       </w:r>
     </w:p>
     <w:p>
@@ -2789,20 +2804,14 @@
       </w:r>
       <w:proofErr w:type="spellEnd"/>
       <w:r>
-        <w:t xml:space="preserve"> </w:t>
-      </w:r>
-      <w:r>
-        <w:t>-</w:t>
-      </w:r>
-      <w:r>
-        <w:t xml:space="preserve"> </w:t>
+        <w:t xml:space="preserve"> - </w:t>
       </w:r>
       <w:r>
         <w:t>A solicitação foi atendida e um novo recurso foi criado.</w:t>
       </w:r>
     </w:p>
     <w:p>
-      <w:hyperlink r:id="rId14" w:history="1">
+      <w:hyperlink r:id="rId17" w:history="1">
         <w:r>
           <w:t xml:space="preserve">202 </w:t>
         </w:r>
@@ -2826,7 +2835,7 @@
       </w:r>
     </w:p>
     <w:p>
-      <w:hyperlink r:id="rId15" w:history="1">
+      <w:hyperlink r:id="rId18" w:history="1">
         <w:r>
           <w:t>203 Non-</w:t>
         </w:r>
@@ -2860,7 +2869,7 @@
       </w:r>
     </w:p>
     <w:p>
-      <w:hyperlink r:id="rId16" w:history="1">
+      <w:hyperlink r:id="rId19" w:history="1">
         <w:r>
           <w:t xml:space="preserve">204 No </w:t>
         </w:r>
@@ -2897,7 +2906,7 @@
           <w:bCs/>
         </w:rPr>
       </w:pPr>
-      <w:hyperlink r:id="rId17" w:anchor="mensagens_de_redirecionamento" w:tooltip="Permalink to Mensagens de redirecionamento" w:history="1">
+      <w:hyperlink r:id="rId20" w:anchor="mensagens_de_redirecionamento" w:tooltip="Permalink to Mensagens de redirecionamento" w:history="1">
         <w:r>
           <w:rPr>
             <w:b/>
@@ -2911,25 +2920,11 @@
           <w:b/>
           <w:bCs/>
         </w:rPr>
-        <w:t xml:space="preserve"> </w:t>
-      </w:r>
-      <w:r>
-        <w:rPr>
-          <w:b/>
-          <w:bCs/>
-        </w:rPr>
-        <w:t>(300-399)</w:t>
-      </w:r>
-      <w:r>
-        <w:rPr>
-          <w:b/>
-          <w:bCs/>
-        </w:rPr>
-        <w:t>:</w:t>
-      </w:r>
-    </w:p>
-    <w:p>
-      <w:hyperlink r:id="rId18" w:history="1">
+        <w:t xml:space="preserve"> (300-399):</w:t>
+      </w:r>
+    </w:p>
+    <w:p>
+      <w:hyperlink r:id="rId21" w:history="1">
         <w:r>
           <w:t xml:space="preserve">300 </w:t>
         </w:r>
@@ -2952,7 +2947,7 @@
       </w:r>
     </w:p>
     <w:p>
-      <w:hyperlink r:id="rId19" w:history="1">
+      <w:hyperlink r:id="rId22" w:history="1">
         <w:r>
           <w:t xml:space="preserve">301 </w:t>
         </w:r>
@@ -2975,7 +2970,7 @@
       </w:r>
     </w:p>
     <w:p>
-      <w:hyperlink r:id="rId20" w:history="1">
+      <w:hyperlink r:id="rId23" w:history="1">
         <w:r>
           <w:t xml:space="preserve">302 </w:t>
         </w:r>
@@ -2990,7 +2985,7 @@
       </w:r>
     </w:p>
     <w:p>
-      <w:hyperlink r:id="rId21" w:history="1">
+      <w:hyperlink r:id="rId24" w:history="1">
         <w:r>
           <w:t xml:space="preserve">303 </w:t>
         </w:r>
@@ -3008,7 +3003,7 @@
       </w:r>
     </w:p>
     <w:p>
-      <w:hyperlink r:id="rId22" w:history="1">
+      <w:hyperlink r:id="rId25" w:history="1">
         <w:r>
           <w:t xml:space="preserve">304 </w:t>
         </w:r>
@@ -3049,7 +3044,7 @@
       </w:r>
     </w:p>
     <w:p>
-      <w:hyperlink r:id="rId23" w:history="1">
+      <w:hyperlink r:id="rId26" w:history="1">
         <w:r>
           <w:t xml:space="preserve">307 </w:t>
         </w:r>
@@ -3072,7 +3067,7 @@
       </w:r>
     </w:p>
     <w:p>
-      <w:hyperlink r:id="rId24" w:history="1">
+      <w:hyperlink r:id="rId27" w:history="1">
         <w:r>
           <w:t xml:space="preserve">308 </w:t>
         </w:r>
@@ -3106,7 +3101,7 @@
           <w:bCs/>
         </w:rPr>
       </w:pPr>
-      <w:hyperlink r:id="rId25" w:anchor="respostas_de_erro_do_cliente" w:tooltip="Permalink to Respostas de erro do Cliente" w:history="1">
+      <w:hyperlink r:id="rId28" w:anchor="respostas_de_erro_do_cliente" w:tooltip="Permalink to Respostas de erro do Cliente" w:history="1">
         <w:r>
           <w:rPr>
             <w:b/>
@@ -3120,21 +3115,7 @@
           <w:b/>
           <w:bCs/>
         </w:rPr>
-        <w:t xml:space="preserve"> </w:t>
-      </w:r>
-      <w:r>
-        <w:rPr>
-          <w:b/>
-          <w:bCs/>
-        </w:rPr>
-        <w:t>(400-499)</w:t>
-      </w:r>
-      <w:r>
-        <w:rPr>
-          <w:b/>
-          <w:bCs/>
-        </w:rPr>
-        <w:t>:</w:t>
+        <w:t xml:space="preserve"> (400-499):</w:t>
       </w:r>
     </w:p>
     <w:p>
@@ -3149,7 +3130,7 @@
       </w:r>
     </w:p>
     <w:p>
-      <w:hyperlink r:id="rId26" w:history="1">
+      <w:hyperlink r:id="rId29" w:history="1">
         <w:r>
           <w:t xml:space="preserve">401 </w:t>
         </w:r>
@@ -3183,7 +3164,7 @@
       </w:r>
     </w:p>
     <w:p>
-      <w:hyperlink r:id="rId27" w:history="1">
+      <w:hyperlink r:id="rId30" w:history="1">
         <w:r>
           <w:t xml:space="preserve">402 </w:t>
         </w:r>
@@ -3209,7 +3190,7 @@
       </w:r>
     </w:p>
     <w:p>
-      <w:hyperlink r:id="rId28" w:history="1">
+      <w:hyperlink r:id="rId31" w:history="1">
         <w:r>
           <w:t xml:space="preserve">403 </w:t>
         </w:r>
@@ -3249,7 +3230,7 @@
           <w:bCs/>
         </w:rPr>
       </w:pPr>
-      <w:hyperlink r:id="rId29" w:anchor="respostas_de_erro_do_servidor" w:tooltip="Permalink to Respostas de erro do Servidor" w:history="1">
+      <w:hyperlink r:id="rId32" w:anchor="respostas_de_erro_do_servidor" w:tooltip="Permalink to Respostas de erro do Servidor" w:history="1">
         <w:r>
           <w:rPr>
             <w:b/>
@@ -3263,53 +3244,11 @@
           <w:b/>
           <w:bCs/>
         </w:rPr>
-        <w:t xml:space="preserve"> </w:t>
-      </w:r>
-      <w:r>
-        <w:rPr>
-          <w:b/>
-          <w:bCs/>
-        </w:rPr>
-        <w:t>(</w:t>
-      </w:r>
-      <w:r>
-        <w:rPr>
-          <w:b/>
-          <w:bCs/>
-        </w:rPr>
-        <w:t>500</w:t>
-      </w:r>
-      <w:r>
-        <w:rPr>
-          <w:b/>
-          <w:bCs/>
-        </w:rPr>
-        <w:t>-</w:t>
-      </w:r>
-      <w:r>
-        <w:rPr>
-          <w:b/>
-          <w:bCs/>
-        </w:rPr>
-        <w:t>5</w:t>
-      </w:r>
-      <w:r>
-        <w:rPr>
-          <w:b/>
-          <w:bCs/>
-        </w:rPr>
-        <w:t>99)</w:t>
-      </w:r>
-      <w:r>
-        <w:rPr>
-          <w:b/>
-          <w:bCs/>
-        </w:rPr>
-        <w:t>:</w:t>
-      </w:r>
-    </w:p>
-    <w:p>
-      <w:hyperlink r:id="rId30" w:history="1">
+        <w:t xml:space="preserve"> (500-599):</w:t>
+      </w:r>
+    </w:p>
+    <w:p>
+      <w:hyperlink r:id="rId33" w:history="1">
         <w:r>
           <w:t xml:space="preserve">500 </w:t>
         </w:r>
@@ -3335,7 +3274,7 @@
       </w:r>
     </w:p>
     <w:p>
-      <w:hyperlink r:id="rId31" w:history="1">
+      <w:hyperlink r:id="rId34" w:history="1">
         <w:r>
           <w:t xml:space="preserve">501 </w:t>
         </w:r>
@@ -3361,7 +3300,7 @@
       </w:r>
     </w:p>
     <w:p>
-      <w:hyperlink r:id="rId32" w:history="1">
+      <w:hyperlink r:id="rId35" w:history="1">
         <w:r>
           <w:t xml:space="preserve">502 </w:t>
         </w:r>
@@ -3411,7 +3350,7 @@
                     </pic:cNvPicPr>
                   </pic:nvPicPr>
                   <pic:blipFill>
-                    <a:blip r:embed="rId33">
+                    <a:blip r:embed="rId36">
                       <a:extLst>
                         <a:ext uri="{28A0092B-C50C-407E-A947-70E740481C1C}">
                           <a14:useLocalDpi xmlns:a14="http://schemas.microsoft.com/office/drawing/2010/main" val="0"/>
@@ -3568,21 +3507,7 @@
           <w:b/>
           <w:bCs/>
         </w:rPr>
-        <w:t xml:space="preserve"> </w:t>
-      </w:r>
-      <w:r>
-        <w:rPr>
-          <w:b/>
-          <w:bCs/>
-        </w:rPr>
-        <w:t>-</w:t>
-      </w:r>
-      <w:r>
-        <w:rPr>
-          <w:b/>
-          <w:bCs/>
-        </w:rPr>
-        <w:t xml:space="preserve"> </w:t>
+        <w:t xml:space="preserve"> - </w:t>
       </w:r>
       <w:r>
         <w:rPr>
@@ -10247,6 +10172,7 @@
   <w:style w:type="character" w:default="1" w:styleId="Fontepargpadro">
     <w:name w:val="Default Paragraph Font"/>
     <w:uiPriority w:val="1"/>
+    <w:semiHidden/>
     <w:unhideWhenUsed/>
   </w:style>
   <w:style w:type="table" w:default="1" w:styleId="Tabelanormal">

</xml_diff>

<commit_message>
Atualizado aplicacao nodejs-up 17/08
</commit_message>
<xml_diff>
--- a/doc-exercicios-nodejs.docx
+++ b/doc-exercicios-nodejs.docx
@@ -141,15 +141,7 @@
       </w:r>
       <w:proofErr w:type="spellEnd"/>
       <w:r>
-        <w:t xml:space="preserve"> dentro de navegadores web. A fim de obter velocidade. V8 </w:t>
-      </w:r>
-      <w:proofErr w:type="spellStart"/>
-      <w:r>
-        <w:t>é</w:t>
-      </w:r>
-      <w:proofErr w:type="spellEnd"/>
-      <w:r>
-        <w:t xml:space="preserve"> o </w:t>
+        <w:t xml:space="preserve"> dentro de navegadores web. A fim de obter velocidade. V8 é o </w:t>
       </w:r>
       <w:r>
         <w:t xml:space="preserve">interpretador </w:t>
@@ -3851,13 +3843,6 @@
       </w:r>
     </w:p>
     <w:p>
-      <w:pPr>
-        <w:rPr>
-          <w:b/>
-          <w:bCs/>
-          <w:u w:val="single"/>
-        </w:rPr>
-      </w:pPr>
       <w:r>
         <w:t>O melhor de tudo é que tanto o </w:t>
       </w:r>
@@ -3886,6 +3871,251 @@
       <w:proofErr w:type="gramEnd"/>
       <w:r>
         <w:t>, dando a você a escolha sobre qual melhor se adequa à sua necessidade. </w:t>
+      </w:r>
+    </w:p>
+    <w:p/>
+    <w:p>
+      <w:pPr>
+        <w:rPr>
+          <w:b/>
+          <w:bCs/>
+          <w:sz w:val="28"/>
+          <w:szCs w:val="28"/>
+        </w:rPr>
+      </w:pPr>
+      <w:r>
+        <w:rPr>
+          <w:b/>
+          <w:bCs/>
+          <w:sz w:val="28"/>
+          <w:szCs w:val="28"/>
+        </w:rPr>
+        <w:lastRenderedPageBreak/>
+        <w:t xml:space="preserve"># </w:t>
+      </w:r>
+      <w:r>
+        <w:rPr>
+          <w:b/>
+          <w:bCs/>
+          <w:sz w:val="28"/>
+          <w:szCs w:val="28"/>
+        </w:rPr>
+        <w:t>Trabalho final</w:t>
+      </w:r>
+      <w:r>
+        <w:rPr>
+          <w:b/>
+          <w:bCs/>
+          <w:sz w:val="28"/>
+          <w:szCs w:val="28"/>
+        </w:rPr>
+        <w:t xml:space="preserve"> </w:t>
+      </w:r>
+    </w:p>
+    <w:p>
+      <w:pPr>
+        <w:rPr>
+          <w:b/>
+          <w:bCs/>
+          <w:sz w:val="28"/>
+          <w:szCs w:val="28"/>
+        </w:rPr>
+      </w:pPr>
+      <w:r>
+        <w:rPr>
+          <w:b/>
+          <w:bCs/>
+          <w:sz w:val="28"/>
+          <w:szCs w:val="28"/>
+        </w:rPr>
+        <w:t>Estrutura pastas:</w:t>
+      </w:r>
+    </w:p>
+    <w:p>
+      <w:pPr>
+        <w:rPr>
+          <w:b/>
+          <w:bCs/>
+          <w:sz w:val="28"/>
+          <w:szCs w:val="28"/>
+        </w:rPr>
+      </w:pPr>
+      <w:r>
+        <w:rPr>
+          <w:b/>
+          <w:bCs/>
+          <w:sz w:val="28"/>
+          <w:szCs w:val="28"/>
+        </w:rPr>
+        <w:drawing>
+          <wp:inline distT="0" distB="0" distL="0" distR="0" wp14:anchorId="57EBAE03" wp14:editId="260A08B8">
+            <wp:extent cx="4372585" cy="4858428"/>
+            <wp:effectExtent l="0" t="0" r="9525" b="0"/>
+            <wp:docPr id="5" name="Imagem 5" descr="Interface gráfica do usuário, Texto, Aplicativo&#10;&#10;Descrição gerada automaticamente"/>
+            <wp:cNvGraphicFramePr>
+              <a:graphicFrameLocks xmlns:a="http://schemas.openxmlformats.org/drawingml/2006/main" noChangeAspect="1"/>
+            </wp:cNvGraphicFramePr>
+            <a:graphic xmlns:a="http://schemas.openxmlformats.org/drawingml/2006/main">
+              <a:graphicData uri="http://schemas.openxmlformats.org/drawingml/2006/picture">
+                <pic:pic xmlns:pic="http://schemas.openxmlformats.org/drawingml/2006/picture">
+                  <pic:nvPicPr>
+                    <pic:cNvPr id="5" name="Imagem 5" descr="Interface gráfica do usuário, Texto, Aplicativo&#10;&#10;Descrição gerada automaticamente"/>
+                    <pic:cNvPicPr/>
+                  </pic:nvPicPr>
+                  <pic:blipFill>
+                    <a:blip r:embed="rId37"/>
+                    <a:stretch>
+                      <a:fillRect/>
+                    </a:stretch>
+                  </pic:blipFill>
+                  <pic:spPr>
+                    <a:xfrm>
+                      <a:off x="0" y="0"/>
+                      <a:ext cx="4372585" cy="4858428"/>
+                    </a:xfrm>
+                    <a:prstGeom prst="rect">
+                      <a:avLst/>
+                    </a:prstGeom>
+                  </pic:spPr>
+                </pic:pic>
+              </a:graphicData>
+            </a:graphic>
+          </wp:inline>
+        </w:drawing>
+      </w:r>
+    </w:p>
+    <w:p>
+      <w:r>
+        <w:rPr>
+          <w:i/>
+          <w:iCs/>
+        </w:rPr>
+        <w:t>Node</w:t>
+      </w:r>
+      <w:r>
+        <w:t>, por ser </w:t>
+      </w:r>
+      <w:proofErr w:type="spellStart"/>
+      <w:r>
+        <w:rPr>
+          <w:i/>
+          <w:iCs/>
+        </w:rPr>
+        <w:t>javascript</w:t>
+      </w:r>
+      <w:proofErr w:type="spellEnd"/>
+      <w:r>
+        <w:t xml:space="preserve">, </w:t>
+      </w:r>
+      <w:r>
+        <w:t>tende a</w:t>
+      </w:r>
+      <w:r>
+        <w:t xml:space="preserve"> liberdade para estrutura</w:t>
+      </w:r>
+      <w:r>
+        <w:t>, podendo usar da mais diversas, procurando sempre uma estrutura</w:t>
+      </w:r>
+      <w:r>
+        <w:t xml:space="preserve"> é legível e organizada</w:t>
+      </w:r>
+      <w:r>
+        <w:t>.</w:t>
+      </w:r>
+    </w:p>
+    <w:p>
+      <w:pPr>
+        <w:rPr>
+          <w:i/>
+          <w:iCs/>
+        </w:rPr>
+      </w:pPr>
+      <w:r>
+        <w:t xml:space="preserve">De acordo que a aplicação vai crescendo, é necessário separar os diretórios. </w:t>
+      </w:r>
+      <w:r>
+        <w:t>Um padrão comum em diversas linguagens é colocar o código da aplicação em um</w:t>
+      </w:r>
+      <w:r>
+        <w:t xml:space="preserve"> </w:t>
+      </w:r>
+      <w:r>
+        <w:t>diretório </w:t>
+      </w:r>
+      <w:proofErr w:type="spellStart"/>
+      <w:r>
+        <w:rPr>
+          <w:i/>
+          <w:iCs/>
+        </w:rPr>
+        <w:t>source</w:t>
+      </w:r>
+      <w:proofErr w:type="spellEnd"/>
+      <w:r>
+        <w:t> normalmente chamado </w:t>
+      </w:r>
+      <w:proofErr w:type="spellStart"/>
+      <w:r>
+        <w:rPr>
+          <w:i/>
+          <w:iCs/>
+        </w:rPr>
+        <w:t>src</w:t>
+      </w:r>
+      <w:proofErr w:type="spellEnd"/>
+      <w:r>
+        <w:rPr>
+          <w:i/>
+          <w:iCs/>
+        </w:rPr>
+        <w:t xml:space="preserve">, </w:t>
+      </w:r>
+      <w:proofErr w:type="spellStart"/>
+      <w:r>
+        <w:rPr>
+          <w:i/>
+          <w:iCs/>
+        </w:rPr>
+        <w:t>consorme</w:t>
+      </w:r>
+      <w:proofErr w:type="spellEnd"/>
+      <w:r>
+        <w:rPr>
+          <w:i/>
+          <w:iCs/>
+        </w:rPr>
+        <w:t xml:space="preserve"> imagem acima.</w:t>
+      </w:r>
+    </w:p>
+    <w:p>
+      <w:r>
+        <w:t>Dessa maneira o código da aplicação é isolado em um diretório deixando o </w:t>
+      </w:r>
+      <w:r>
+        <w:rPr>
+          <w:i/>
+          <w:iCs/>
+        </w:rPr>
+        <w:t>root</w:t>
+      </w:r>
+      <w:r>
+        <w:t> mais limpo e acabando com a mistura de diretórios de código</w:t>
+      </w:r>
+      <w:r>
+        <w:t>.</w:t>
+      </w:r>
+    </w:p>
+    <w:p>
+      <w:r>
+        <w:t>Dessa forma, a estrutura fornece maior facilidade ao incrementar novas funções, além de estar “</w:t>
+      </w:r>
+      <w:proofErr w:type="spellStart"/>
+      <w:r>
+        <w:t>separadinho</w:t>
+      </w:r>
+      <w:proofErr w:type="spellEnd"/>
+      <w:r>
+        <w:t>” e bem definido na descrição.</w:t>
       </w:r>
     </w:p>
     <w:sectPr>

</xml_diff>